<commit_message>
mock images for website
</commit_message>
<xml_diff>
--- a/Document/proposal_Uptrend.docx
+++ b/Document/proposal_Uptrend.docx
@@ -2982,9 +2982,11 @@
         <w:spacing w:after="143"/>
         <w:ind w:left="-5"/>
       </w:pPr>
+      <w:proofErr w:type="spellStart"/>
       <w:r>
         <w:t>UPtrend</w:t>
       </w:r>
+      <w:proofErr w:type="spellEnd"/>
     </w:p>
     <w:p>
       <w:pPr>
@@ -3072,13 +3074,41 @@
           <w:szCs w:val="24"/>
         </w:rPr>
       </w:pPr>
-      <w:r>
-        <w:rPr>
-          <w:rFonts w:ascii="Times New Roman" w:hAnsi="Times New Roman" w:cs="Times New Roman"/>
-          <w:sz w:val="24"/>
-          <w:szCs w:val="24"/>
-        </w:rPr>
-        <w:t xml:space="preserve">Dhruval Viradiya </w:t>
+      <w:proofErr w:type="spellStart"/>
+      <w:r>
+        <w:rPr>
+          <w:rFonts w:ascii="Times New Roman" w:hAnsi="Times New Roman" w:cs="Times New Roman"/>
+          <w:sz w:val="24"/>
+          <w:szCs w:val="24"/>
+        </w:rPr>
+        <w:t>Dhruval</w:t>
+      </w:r>
+      <w:proofErr w:type="spellEnd"/>
+      <w:r>
+        <w:rPr>
+          <w:rFonts w:ascii="Times New Roman" w:hAnsi="Times New Roman" w:cs="Times New Roman"/>
+          <w:sz w:val="24"/>
+          <w:szCs w:val="24"/>
+        </w:rPr>
+        <w:t xml:space="preserve"> </w:t>
+      </w:r>
+      <w:proofErr w:type="spellStart"/>
+      <w:r>
+        <w:rPr>
+          <w:rFonts w:ascii="Times New Roman" w:hAnsi="Times New Roman" w:cs="Times New Roman"/>
+          <w:sz w:val="24"/>
+          <w:szCs w:val="24"/>
+        </w:rPr>
+        <w:t>Viradiya</w:t>
+      </w:r>
+      <w:proofErr w:type="spellEnd"/>
+      <w:r>
+        <w:rPr>
+          <w:rFonts w:ascii="Times New Roman" w:hAnsi="Times New Roman" w:cs="Times New Roman"/>
+          <w:sz w:val="24"/>
+          <w:szCs w:val="24"/>
+        </w:rPr>
+        <w:t xml:space="preserve"> </w:t>
       </w:r>
       <w:hyperlink r:id="rId10" w:history="1">
         <w:r>
@@ -3101,13 +3131,23 @@
           <w:szCs w:val="24"/>
         </w:rPr>
       </w:pPr>
-      <w:r>
-        <w:rPr>
-          <w:rFonts w:ascii="Times New Roman" w:hAnsi="Times New Roman" w:cs="Times New Roman"/>
-          <w:sz w:val="24"/>
-          <w:szCs w:val="24"/>
-        </w:rPr>
-        <w:t xml:space="preserve">Lihang Yao </w:t>
+      <w:proofErr w:type="spellStart"/>
+      <w:r>
+        <w:rPr>
+          <w:rFonts w:ascii="Times New Roman" w:hAnsi="Times New Roman" w:cs="Times New Roman"/>
+          <w:sz w:val="24"/>
+          <w:szCs w:val="24"/>
+        </w:rPr>
+        <w:t>Lihang</w:t>
+      </w:r>
+      <w:proofErr w:type="spellEnd"/>
+      <w:r>
+        <w:rPr>
+          <w:rFonts w:ascii="Times New Roman" w:hAnsi="Times New Roman" w:cs="Times New Roman"/>
+          <w:sz w:val="24"/>
+          <w:szCs w:val="24"/>
+        </w:rPr>
+        <w:t xml:space="preserve"> Yao </w:t>
       </w:r>
       <w:hyperlink r:id="rId11" w:history="1">
         <w:r>
@@ -3130,13 +3170,23 @@
           <w:szCs w:val="24"/>
         </w:rPr>
       </w:pPr>
-      <w:r>
-        <w:rPr>
-          <w:rFonts w:ascii="Times New Roman" w:hAnsi="Times New Roman" w:cs="Times New Roman"/>
-          <w:sz w:val="24"/>
-          <w:szCs w:val="24"/>
-        </w:rPr>
-        <w:t xml:space="preserve">Pui Ching Chung </w:t>
+      <w:proofErr w:type="spellStart"/>
+      <w:r>
+        <w:rPr>
+          <w:rFonts w:ascii="Times New Roman" w:hAnsi="Times New Roman" w:cs="Times New Roman"/>
+          <w:sz w:val="24"/>
+          <w:szCs w:val="24"/>
+        </w:rPr>
+        <w:t>Pui</w:t>
+      </w:r>
+      <w:proofErr w:type="spellEnd"/>
+      <w:r>
+        <w:rPr>
+          <w:rFonts w:ascii="Times New Roman" w:hAnsi="Times New Roman" w:cs="Times New Roman"/>
+          <w:sz w:val="24"/>
+          <w:szCs w:val="24"/>
+        </w:rPr>
+        <w:t xml:space="preserve"> Ching Chung </w:t>
       </w:r>
       <w:hyperlink r:id="rId12" w:history="1">
         <w:r>
@@ -3373,6 +3423,7 @@
       <w:bookmarkEnd w:id="13"/>
       <w:bookmarkEnd w:id="14"/>
       <w:bookmarkEnd w:id="15"/>
+      <w:proofErr w:type="spellStart"/>
       <w:r>
         <w:rPr>
           <w:rFonts w:ascii="Times New Roman" w:hAnsi="Times New Roman" w:cs="Times New Roman"/>
@@ -3382,15 +3433,17 @@
         </w:rPr>
         <w:t>UPtrend</w:t>
       </w:r>
-    </w:p>
-    <w:p>
-      <w:pPr>
-        <w:rPr>
-          <w:rFonts w:ascii="Times New Roman" w:hAnsi="Times New Roman" w:cs="Times New Roman"/>
-          <w:sz w:val="24"/>
-          <w:szCs w:val="24"/>
-        </w:rPr>
-      </w:pPr>
+      <w:proofErr w:type="spellEnd"/>
+    </w:p>
+    <w:p>
+      <w:pPr>
+        <w:rPr>
+          <w:rFonts w:ascii="Times New Roman" w:hAnsi="Times New Roman" w:cs="Times New Roman"/>
+          <w:sz w:val="24"/>
+          <w:szCs w:val="24"/>
+        </w:rPr>
+      </w:pPr>
+      <w:proofErr w:type="spellStart"/>
       <w:r>
         <w:rPr>
           <w:rFonts w:ascii="Times New Roman" w:hAnsi="Times New Roman" w:cs="Times New Roman"/>
@@ -3399,6 +3452,7 @@
         </w:rPr>
         <w:t>UPtrend</w:t>
       </w:r>
+      <w:proofErr w:type="spellEnd"/>
       <w:r>
         <w:rPr>
           <w:rFonts w:ascii="Times New Roman" w:hAnsi="Times New Roman" w:cs="Times New Roman"/>
@@ -3661,6 +3715,7 @@
         </w:rPr>
         <w:t xml:space="preserve"> </w:t>
       </w:r>
+      <w:proofErr w:type="spellStart"/>
       <w:r>
         <w:rPr>
           <w:rFonts w:ascii="Times New Roman" w:hAnsi="Times New Roman" w:cs="Times New Roman"/>
@@ -3671,6 +3726,7 @@
         </w:rPr>
         <w:t>UPtrend</w:t>
       </w:r>
+      <w:proofErr w:type="spellEnd"/>
       <w:r>
         <w:rPr>
           <w:rFonts w:ascii="Times New Roman" w:hAnsi="Times New Roman" w:cs="Times New Roman"/>
@@ -4185,7 +4241,7 @@
           <w:szCs w:val="24"/>
           <w:shd w:val="clear" w:color="auto" w:fill="FFFFFF"/>
         </w:rPr>
-        <w:t xml:space="preserve"> and stored in different tables. Secondly, we will use PHP to convert all the existing HTML</w:t>
+        <w:t xml:space="preserve"> and stored in different tables. Secondly, we will use PHP </w:t>
       </w:r>
       <w:r>
         <w:rPr>
@@ -4195,7 +4251,7 @@
           <w:szCs w:val="24"/>
           <w:shd w:val="clear" w:color="auto" w:fill="FFFFFF"/>
         </w:rPr>
-        <w:t xml:space="preserve"> Pages</w:t>
+        <w:t xml:space="preserve">Laravel framework </w:t>
       </w:r>
       <w:r>
         <w:rPr>
@@ -4205,7 +4261,7 @@
           <w:szCs w:val="24"/>
           <w:shd w:val="clear" w:color="auto" w:fill="FFFFFF"/>
         </w:rPr>
-        <w:t xml:space="preserve"> with the MVC</w:t>
+        <w:t>with the MVC</w:t>
       </w:r>
       <w:r>
         <w:rPr>
@@ -4846,7 +4902,117 @@
           <w:szCs w:val="24"/>
           <w:lang w:val="en-US"/>
         </w:rPr>
-        <w:t>orders, order_variant, user_address, transaction, variant, size, product_category, shipping_charge, tax, inquiry, product_media, category</w:t>
+        <w:t xml:space="preserve">orders, </w:t>
+      </w:r>
+      <w:proofErr w:type="spellStart"/>
+      <w:r>
+        <w:rPr>
+          <w:rFonts w:ascii="Times New Roman" w:hAnsi="Times New Roman" w:cs="Times New Roman"/>
+          <w:color w:val="000000" w:themeColor="text1"/>
+          <w:sz w:val="24"/>
+          <w:szCs w:val="24"/>
+          <w:lang w:val="en-US"/>
+        </w:rPr>
+        <w:t>order_variant</w:t>
+      </w:r>
+      <w:proofErr w:type="spellEnd"/>
+      <w:r>
+        <w:rPr>
+          <w:rFonts w:ascii="Times New Roman" w:hAnsi="Times New Roman" w:cs="Times New Roman"/>
+          <w:color w:val="000000" w:themeColor="text1"/>
+          <w:sz w:val="24"/>
+          <w:szCs w:val="24"/>
+          <w:lang w:val="en-US"/>
+        </w:rPr>
+        <w:t xml:space="preserve">, </w:t>
+      </w:r>
+      <w:proofErr w:type="spellStart"/>
+      <w:r>
+        <w:rPr>
+          <w:rFonts w:ascii="Times New Roman" w:hAnsi="Times New Roman" w:cs="Times New Roman"/>
+          <w:color w:val="000000" w:themeColor="text1"/>
+          <w:sz w:val="24"/>
+          <w:szCs w:val="24"/>
+          <w:lang w:val="en-US"/>
+        </w:rPr>
+        <w:t>user_address</w:t>
+      </w:r>
+      <w:proofErr w:type="spellEnd"/>
+      <w:r>
+        <w:rPr>
+          <w:rFonts w:ascii="Times New Roman" w:hAnsi="Times New Roman" w:cs="Times New Roman"/>
+          <w:color w:val="000000" w:themeColor="text1"/>
+          <w:sz w:val="24"/>
+          <w:szCs w:val="24"/>
+          <w:lang w:val="en-US"/>
+        </w:rPr>
+        <w:t xml:space="preserve">, transaction, variant, size, </w:t>
+      </w:r>
+      <w:proofErr w:type="spellStart"/>
+      <w:r>
+        <w:rPr>
+          <w:rFonts w:ascii="Times New Roman" w:hAnsi="Times New Roman" w:cs="Times New Roman"/>
+          <w:color w:val="000000" w:themeColor="text1"/>
+          <w:sz w:val="24"/>
+          <w:szCs w:val="24"/>
+          <w:lang w:val="en-US"/>
+        </w:rPr>
+        <w:t>product_category</w:t>
+      </w:r>
+      <w:proofErr w:type="spellEnd"/>
+      <w:r>
+        <w:rPr>
+          <w:rFonts w:ascii="Times New Roman" w:hAnsi="Times New Roman" w:cs="Times New Roman"/>
+          <w:color w:val="000000" w:themeColor="text1"/>
+          <w:sz w:val="24"/>
+          <w:szCs w:val="24"/>
+          <w:lang w:val="en-US"/>
+        </w:rPr>
+        <w:t xml:space="preserve">, </w:t>
+      </w:r>
+      <w:proofErr w:type="spellStart"/>
+      <w:r>
+        <w:rPr>
+          <w:rFonts w:ascii="Times New Roman" w:hAnsi="Times New Roman" w:cs="Times New Roman"/>
+          <w:color w:val="000000" w:themeColor="text1"/>
+          <w:sz w:val="24"/>
+          <w:szCs w:val="24"/>
+          <w:lang w:val="en-US"/>
+        </w:rPr>
+        <w:t>shipping_charge</w:t>
+      </w:r>
+      <w:proofErr w:type="spellEnd"/>
+      <w:r>
+        <w:rPr>
+          <w:rFonts w:ascii="Times New Roman" w:hAnsi="Times New Roman" w:cs="Times New Roman"/>
+          <w:color w:val="000000" w:themeColor="text1"/>
+          <w:sz w:val="24"/>
+          <w:szCs w:val="24"/>
+          <w:lang w:val="en-US"/>
+        </w:rPr>
+        <w:t xml:space="preserve">, tax, inquiry, </w:t>
+      </w:r>
+      <w:proofErr w:type="spellStart"/>
+      <w:r>
+        <w:rPr>
+          <w:rFonts w:ascii="Times New Roman" w:hAnsi="Times New Roman" w:cs="Times New Roman"/>
+          <w:color w:val="000000" w:themeColor="text1"/>
+          <w:sz w:val="24"/>
+          <w:szCs w:val="24"/>
+          <w:lang w:val="en-US"/>
+        </w:rPr>
+        <w:t>product_media</w:t>
+      </w:r>
+      <w:proofErr w:type="spellEnd"/>
+      <w:r>
+        <w:rPr>
+          <w:rFonts w:ascii="Times New Roman" w:hAnsi="Times New Roman" w:cs="Times New Roman"/>
+          <w:color w:val="000000" w:themeColor="text1"/>
+          <w:sz w:val="24"/>
+          <w:szCs w:val="24"/>
+          <w:lang w:val="en-US"/>
+        </w:rPr>
+        <w:t>, category</w:t>
       </w:r>
       <w:r>
         <w:rPr>
@@ -5103,6 +5269,7 @@
         </w:rPr>
         <w:t xml:space="preserve"> table, data is collected from </w:t>
       </w:r>
+      <w:proofErr w:type="spellStart"/>
       <w:r>
         <w:rPr>
           <w:color w:val="000000" w:themeColor="text1"/>
@@ -5111,6 +5278,7 @@
         </w:rPr>
         <w:t>UPtrend</w:t>
       </w:r>
+      <w:proofErr w:type="spellEnd"/>
       <w:r>
         <w:rPr>
           <w:color w:val="000000" w:themeColor="text1"/>
@@ -5814,7 +5982,25 @@
           <w:sz w:val="24"/>
           <w:szCs w:val="24"/>
         </w:rPr>
-        <w:t xml:space="preserve"> directly from wish list. Proceed to checkout and make an order.</w:t>
+        <w:t xml:space="preserve"> directly from wish list. Proceed to </w:t>
+      </w:r>
+      <w:proofErr w:type="spellStart"/>
+      <w:r>
+        <w:rPr>
+          <w:rFonts w:ascii="Times New Roman" w:hAnsi="Times New Roman" w:cs="Times New Roman"/>
+          <w:sz w:val="24"/>
+          <w:szCs w:val="24"/>
+        </w:rPr>
+        <w:t>checkout</w:t>
+      </w:r>
+      <w:proofErr w:type="spellEnd"/>
+      <w:r>
+        <w:rPr>
+          <w:rFonts w:ascii="Times New Roman" w:hAnsi="Times New Roman" w:cs="Times New Roman"/>
+          <w:sz w:val="24"/>
+          <w:szCs w:val="24"/>
+        </w:rPr>
+        <w:t xml:space="preserve"> and make an order.</w:t>
       </w:r>
     </w:p>
     <w:p>
@@ -6941,6 +7127,7 @@
           <w:lang w:val="en-US"/>
         </w:rPr>
       </w:pPr>
+      <w:proofErr w:type="spellStart"/>
       <w:r>
         <w:rPr>
           <w:color w:val="000000" w:themeColor="text1"/>
@@ -6949,6 +7136,7 @@
         </w:rPr>
         <w:t>UPtrend</w:t>
       </w:r>
+      <w:proofErr w:type="spellEnd"/>
       <w:r>
         <w:rPr>
           <w:color w:val="000000" w:themeColor="text1"/>
@@ -6980,6 +7168,7 @@
         </w:rPr>
         <w:t xml:space="preserve">After launching the website, its maintenance will be responsibility of </w:t>
       </w:r>
+      <w:proofErr w:type="spellStart"/>
       <w:r>
         <w:rPr>
           <w:color w:val="000000" w:themeColor="text1"/>
@@ -6988,6 +7177,7 @@
         </w:rPr>
         <w:t>UPtrend</w:t>
       </w:r>
+      <w:proofErr w:type="spellEnd"/>
       <w:r>
         <w:rPr>
           <w:color w:val="000000" w:themeColor="text1"/>
@@ -7443,13 +7633,23 @@
                 <w:szCs w:val="24"/>
               </w:rPr>
             </w:pPr>
-            <w:r>
-              <w:rPr>
-                <w:rFonts w:ascii="Times New Roman" w:hAnsi="Times New Roman" w:cs="Times New Roman"/>
-                <w:sz w:val="24"/>
-                <w:szCs w:val="24"/>
-              </w:rPr>
-              <w:t>Pui Ching Chung</w:t>
+            <w:proofErr w:type="spellStart"/>
+            <w:r>
+              <w:rPr>
+                <w:rFonts w:ascii="Times New Roman" w:hAnsi="Times New Roman" w:cs="Times New Roman"/>
+                <w:sz w:val="24"/>
+                <w:szCs w:val="24"/>
+              </w:rPr>
+              <w:t>Pui</w:t>
+            </w:r>
+            <w:proofErr w:type="spellEnd"/>
+            <w:r>
+              <w:rPr>
+                <w:rFonts w:ascii="Times New Roman" w:hAnsi="Times New Roman" w:cs="Times New Roman"/>
+                <w:sz w:val="24"/>
+                <w:szCs w:val="24"/>
+              </w:rPr>
+              <w:t xml:space="preserve"> Ching Chung</w:t>
             </w:r>
           </w:p>
         </w:tc>
@@ -7522,13 +7722,23 @@
                 <w:szCs w:val="24"/>
               </w:rPr>
             </w:pPr>
-            <w:r>
-              <w:rPr>
-                <w:rFonts w:ascii="Times New Roman" w:hAnsi="Times New Roman" w:cs="Times New Roman"/>
-                <w:sz w:val="24"/>
-                <w:szCs w:val="24"/>
-              </w:rPr>
-              <w:t>Lihang Yao</w:t>
+            <w:proofErr w:type="spellStart"/>
+            <w:r>
+              <w:rPr>
+                <w:rFonts w:ascii="Times New Roman" w:hAnsi="Times New Roman" w:cs="Times New Roman"/>
+                <w:sz w:val="24"/>
+                <w:szCs w:val="24"/>
+              </w:rPr>
+              <w:t>Lihang</w:t>
+            </w:r>
+            <w:proofErr w:type="spellEnd"/>
+            <w:r>
+              <w:rPr>
+                <w:rFonts w:ascii="Times New Roman" w:hAnsi="Times New Roman" w:cs="Times New Roman"/>
+                <w:sz w:val="24"/>
+                <w:szCs w:val="24"/>
+              </w:rPr>
+              <w:t xml:space="preserve"> Yao</w:t>
             </w:r>
           </w:p>
         </w:tc>
@@ -7601,14 +7811,34 @@
                 <w:szCs w:val="24"/>
               </w:rPr>
             </w:pPr>
-            <w:r>
-              <w:rPr>
-                <w:rFonts w:ascii="Times New Roman" w:hAnsi="Times New Roman" w:cs="Times New Roman"/>
-                <w:sz w:val="24"/>
-                <w:szCs w:val="24"/>
-              </w:rPr>
-              <w:t>Dhruval Viradiya</w:t>
-            </w:r>
+            <w:proofErr w:type="spellStart"/>
+            <w:r>
+              <w:rPr>
+                <w:rFonts w:ascii="Times New Roman" w:hAnsi="Times New Roman" w:cs="Times New Roman"/>
+                <w:sz w:val="24"/>
+                <w:szCs w:val="24"/>
+              </w:rPr>
+              <w:t>Dhruval</w:t>
+            </w:r>
+            <w:proofErr w:type="spellEnd"/>
+            <w:r>
+              <w:rPr>
+                <w:rFonts w:ascii="Times New Roman" w:hAnsi="Times New Roman" w:cs="Times New Roman"/>
+                <w:sz w:val="24"/>
+                <w:szCs w:val="24"/>
+              </w:rPr>
+              <w:t xml:space="preserve"> </w:t>
+            </w:r>
+            <w:proofErr w:type="spellStart"/>
+            <w:r>
+              <w:rPr>
+                <w:rFonts w:ascii="Times New Roman" w:hAnsi="Times New Roman" w:cs="Times New Roman"/>
+                <w:sz w:val="24"/>
+                <w:szCs w:val="24"/>
+              </w:rPr>
+              <w:t>Viradiya</w:t>
+            </w:r>
+            <w:proofErr w:type="spellEnd"/>
           </w:p>
         </w:tc>
         <w:tc>
@@ -7932,6 +8162,13 @@
           <w:szCs w:val="24"/>
           <w:lang w:val="en-CA"/>
         </w:rPr>
+        <w:t xml:space="preserve">outfits for </w:t>
+      </w:r>
+      <w:r>
+        <w:rPr>
+          <w:szCs w:val="24"/>
+          <w:lang w:val="en-CA"/>
+        </w:rPr>
         <w:t>women</w:t>
       </w:r>
       <w:r>
@@ -7939,6 +8176,13 @@
           <w:szCs w:val="24"/>
           <w:lang w:val="en-CA"/>
         </w:rPr>
+        <w:t>, men, boys and girls</w:t>
+      </w:r>
+      <w:r>
+        <w:rPr>
+          <w:szCs w:val="24"/>
+          <w:lang w:val="en-CA"/>
+        </w:rPr>
         <w:t xml:space="preserve"> </w:t>
       </w:r>
       <w:r>
@@ -7946,35 +8190,21 @@
           <w:szCs w:val="24"/>
           <w:lang w:val="en-CA"/>
         </w:rPr>
-        <w:t>in the age range</w:t>
+        <w:t xml:space="preserve">in </w:t>
       </w:r>
       <w:r>
         <w:rPr>
           <w:szCs w:val="24"/>
           <w:lang w:val="en-CA"/>
         </w:rPr>
-        <w:t xml:space="preserve"> of</w:t>
+        <w:t>every</w:t>
       </w:r>
       <w:r>
         <w:rPr>
           <w:szCs w:val="24"/>
           <w:lang w:val="en-CA"/>
         </w:rPr>
-        <w:t xml:space="preserve"> 18-</w:t>
-      </w:r>
-      <w:r>
-        <w:rPr>
-          <w:szCs w:val="24"/>
-          <w:lang w:val="en-CA"/>
-        </w:rPr>
-        <w:t xml:space="preserve"> </w:t>
-      </w:r>
-      <w:r>
-        <w:rPr>
-          <w:szCs w:val="24"/>
-          <w:lang w:val="en-CA"/>
-        </w:rPr>
-        <w:t>45</w:t>
+        <w:t xml:space="preserve"> age range</w:t>
       </w:r>
       <w:r>
         <w:rPr>
@@ -9911,6 +10141,7 @@
                 <w:szCs w:val="24"/>
               </w:rPr>
             </w:pPr>
+            <w:proofErr w:type="spellStart"/>
             <w:r>
               <w:rPr>
                 <w:rFonts w:ascii="Times New Roman" w:hAnsi="Times New Roman" w:cs="Times New Roman"/>
@@ -9919,6 +10150,7 @@
               </w:rPr>
               <w:t>UPtrend</w:t>
             </w:r>
+            <w:proofErr w:type="spellEnd"/>
           </w:p>
         </w:tc>
       </w:tr>
@@ -9995,6 +10227,7 @@
               </w:rPr>
               <w:t xml:space="preserve">Solution Developers &amp; </w:t>
             </w:r>
+            <w:proofErr w:type="spellStart"/>
             <w:r>
               <w:rPr>
                 <w:rFonts w:ascii="Times New Roman" w:hAnsi="Times New Roman" w:cs="Times New Roman"/>
@@ -10003,6 +10236,7 @@
               </w:rPr>
               <w:t>UPtrend</w:t>
             </w:r>
+            <w:proofErr w:type="spellEnd"/>
             <w:r>
               <w:rPr>
                 <w:rFonts w:ascii="Times New Roman" w:hAnsi="Times New Roman" w:cs="Times New Roman"/>
@@ -10171,6 +10405,7 @@
                 <w:szCs w:val="24"/>
               </w:rPr>
             </w:pPr>
+            <w:proofErr w:type="spellStart"/>
             <w:r>
               <w:rPr>
                 <w:rFonts w:ascii="Times New Roman" w:hAnsi="Times New Roman" w:cs="Times New Roman"/>
@@ -10179,6 +10414,7 @@
               </w:rPr>
               <w:t>UPtrend</w:t>
             </w:r>
+            <w:proofErr w:type="spellEnd"/>
           </w:p>
         </w:tc>
       </w:tr>
@@ -10257,6 +10493,7 @@
                 <w:szCs w:val="24"/>
               </w:rPr>
             </w:pPr>
+            <w:proofErr w:type="spellStart"/>
             <w:r>
               <w:rPr>
                 <w:rFonts w:ascii="Times New Roman" w:hAnsi="Times New Roman" w:cs="Times New Roman"/>
@@ -10265,6 +10502,7 @@
               </w:rPr>
               <w:t>UPtrend</w:t>
             </w:r>
+            <w:proofErr w:type="spellEnd"/>
           </w:p>
         </w:tc>
       </w:tr>
@@ -10472,6 +10710,7 @@
                 <w:szCs w:val="24"/>
               </w:rPr>
             </w:pPr>
+            <w:proofErr w:type="spellStart"/>
             <w:r>
               <w:rPr>
                 <w:rFonts w:ascii="Times New Roman" w:hAnsi="Times New Roman" w:cs="Times New Roman"/>
@@ -10480,6 +10719,7 @@
               </w:rPr>
               <w:t>UPtrend</w:t>
             </w:r>
+            <w:proofErr w:type="spellEnd"/>
           </w:p>
         </w:tc>
       </w:tr>
@@ -10551,6 +10791,7 @@
                 <w:szCs w:val="24"/>
               </w:rPr>
             </w:pPr>
+            <w:proofErr w:type="spellStart"/>
             <w:r>
               <w:rPr>
                 <w:rFonts w:ascii="Times New Roman" w:hAnsi="Times New Roman" w:cs="Times New Roman"/>
@@ -10559,6 +10800,7 @@
               </w:rPr>
               <w:t>UPtrend</w:t>
             </w:r>
+            <w:proofErr w:type="spellEnd"/>
           </w:p>
         </w:tc>
       </w:tr>
@@ -10630,6 +10872,7 @@
                 <w:szCs w:val="24"/>
               </w:rPr>
             </w:pPr>
+            <w:proofErr w:type="spellStart"/>
             <w:r>
               <w:rPr>
                 <w:rFonts w:ascii="Times New Roman" w:hAnsi="Times New Roman" w:cs="Times New Roman"/>
@@ -10638,6 +10881,7 @@
               </w:rPr>
               <w:t>UPtrend</w:t>
             </w:r>
+            <w:proofErr w:type="spellEnd"/>
           </w:p>
         </w:tc>
       </w:tr>
@@ -10709,6 +10953,7 @@
                 <w:szCs w:val="24"/>
               </w:rPr>
             </w:pPr>
+            <w:proofErr w:type="spellStart"/>
             <w:r>
               <w:rPr>
                 <w:rFonts w:ascii="Times New Roman" w:hAnsi="Times New Roman" w:cs="Times New Roman"/>
@@ -10717,6 +10962,7 @@
               </w:rPr>
               <w:t>UPtrend</w:t>
             </w:r>
+            <w:proofErr w:type="spellEnd"/>
           </w:p>
         </w:tc>
       </w:tr>
@@ -11440,6 +11686,7 @@
                 <w:szCs w:val="24"/>
               </w:rPr>
             </w:pPr>
+            <w:proofErr w:type="spellStart"/>
             <w:r>
               <w:rPr>
                 <w:rFonts w:ascii="Times New Roman" w:hAnsi="Times New Roman" w:cs="Times New Roman"/>
@@ -11448,6 +11695,7 @@
               </w:rPr>
               <w:t>UPtrend</w:t>
             </w:r>
+            <w:proofErr w:type="spellEnd"/>
           </w:p>
         </w:tc>
       </w:tr>
@@ -11615,6 +11863,7 @@
                 <w:szCs w:val="24"/>
               </w:rPr>
             </w:pPr>
+            <w:proofErr w:type="spellStart"/>
             <w:r>
               <w:rPr>
                 <w:rFonts w:ascii="Times New Roman" w:hAnsi="Times New Roman" w:cs="Times New Roman"/>
@@ -11623,6 +11872,7 @@
               </w:rPr>
               <w:t>UPtrend</w:t>
             </w:r>
+            <w:proofErr w:type="spellEnd"/>
           </w:p>
         </w:tc>
       </w:tr>
@@ -12918,6 +13168,7 @@
                 <w:lang w:val="en-GB"/>
               </w:rPr>
             </w:pPr>
+            <w:proofErr w:type="spellStart"/>
             <w:r>
               <w:rPr>
                 <w:rFonts w:ascii="Times New Roman" w:hAnsi="Times New Roman" w:cs="Times New Roman"/>
@@ -12928,6 +13179,7 @@
               </w:rPr>
               <w:t>UPtrend</w:t>
             </w:r>
+            <w:proofErr w:type="spellEnd"/>
           </w:p>
           <w:p>
             <w:pPr>

</xml_diff>